<commit_message>
Update Tastel - App - Informe PARCIAL 1.docx
</commit_message>
<xml_diff>
--- a/Tastel - App - Informe PARCIAL 1.docx
+++ b/Tastel - App - Informe PARCIAL 1.docx
@@ -805,8 +805,46 @@
         <w:spacing w:after="461"/>
         <w:ind w:left="705" w:firstLine="0"/>
       </w:pPr>
-      <w:r>
-        <w:t>https://github.com/ccchimi/parcial-2-am-acn4a-Schimizzi-Martins.git</w:t>
+      <w:hyperlink r:id="rId7" w:history="1">
+        <w:r>
+          <w:rPr>
+            <w:rStyle w:val="Hipervnculo"/>
+          </w:rPr>
+          <w:t>https://github.com/ccchimi/parcial-2-am-acn4a-Schimizzi-Martins.git</w:t>
+        </w:r>
+      </w:hyperlink>
+    </w:p>
+    <w:p>
+      <w:pPr>
+        <w:pStyle w:val="Prrafodelista"/>
+        <w:spacing w:after="461"/>
+        <w:ind w:left="705" w:firstLine="0"/>
+      </w:pPr>
+    </w:p>
+    <w:p>
+      <w:pPr>
+        <w:pStyle w:val="Prrafodelista"/>
+        <w:spacing w:after="461"/>
+        <w:ind w:left="705" w:firstLine="0"/>
+        <w:rPr>
+          <w:u w:val="single"/>
+        </w:rPr>
+      </w:pPr>
+      <w:proofErr w:type="gramStart"/>
+      <w:r>
+        <w:t>Link</w:t>
+      </w:r>
+      <w:proofErr w:type="gramEnd"/>
+      <w:r>
+        <w:t xml:space="preserve"> de </w:t>
+      </w:r>
+      <w:proofErr w:type="spellStart"/>
+      <w:r>
+        <w:t>Figma</w:t>
+      </w:r>
+      <w:proofErr w:type="spellEnd"/>
+      <w:r>
+        <w:t xml:space="preserve">: </w:t>
       </w:r>
     </w:p>
     <w:sectPr>

</xml_diff>